<commit_message>
Many updates to manuscript along with new figure graphics for Figs 2 & 3. Old Fig 3 has been removed
</commit_message>
<xml_diff>
--- a/SnB_Nourishment_Review_Manuscript/Figure Captions.docx
+++ b/SnB_Nourishment_Review_Manuscript/Figure Captions.docx
@@ -2,7 +2,7 @@
 <file path=word/document2.xml><?xml version="1.0" encoding="utf-8"?>
 <w:document xmlns:wpc="http://schemas.microsoft.com/office/word/2010/wordprocessingCanvas" xmlns:mc="http://schemas.openxmlformats.org/markup-compatibility/2006" xmlns:o="urn:schemas-microsoft-com:office:office" xmlns:r="http://schemas.openxmlformats.org/officeDocument/2006/relationships" xmlns:m="http://schemas.openxmlformats.org/officeDocument/2006/math" xmlns:v="urn:schemas-microsoft-com:vml" xmlns:wp14="http://schemas.microsoft.com/office/word/2010/wordprocessingDrawing" xmlns:wp="http://schemas.openxmlformats.org/drawingml/2006/wordprocessingDrawing" xmlns:w10="urn:schemas-microsoft-com:office:word" xmlns:w="http://schemas.openxmlformats.org/wordprocessingml/2006/main" xmlns:w14="http://schemas.microsoft.com/office/word/2010/wordml" xmlns:w15="http://schemas.microsoft.com/office/word/2012/wordml" xmlns:wpg="http://schemas.microsoft.com/office/word/2010/wordprocessingGroup" xmlns:wpi="http://schemas.microsoft.com/office/word/2010/wordprocessingInk" xmlns:wne="http://schemas.microsoft.com/office/word/2006/wordml" xmlns:wps="http://schemas.microsoft.com/office/word/2010/wordprocessingShape" mc:Ignorable="w14 w15 wp14">
   <w:body>
-    <w:p xmlns:wp14="http://schemas.microsoft.com/office/word/2010/wordml" wp14:textId="26B2D92C">
+    <w:p xmlns:wp14="http://schemas.microsoft.com/office/word/2010/wordml" wp14:textId="123A9436">
       <w:pPr>
         <w:rPr>
           <w:rFonts w:ascii="Arial" w:hAnsi="Arial" w:eastAsia="Arial" w:cs="Arial"/>
@@ -12,8 +12,6 @@
           <w:szCs w:val="24"/>
         </w:rPr>
       </w:pPr>
-      <w:bookmarkStart w:name="_GoBack" w:id="0"/>
-      <w:bookmarkEnd w:id="0"/>
       <w:r>
         <w:rPr>
           <w:rFonts w:ascii="Arial" w:hAnsi="Arial" w:eastAsia="Arial" w:cs="Arial"/>
@@ -45,7 +43,7 @@
         <w:t xml:space="preserve">. While the swash zone is often the smallest of the provinces in cross-shore width, it is typically the most prolific and densely populated in terms of invertebrate species. </w:t>
       </w:r>
     </w:p>
-    <w:p xmlns:wp14="http://schemas.microsoft.com/office/word/2010/wordml" wp14:textId="621BFAE2">
+    <w:p>
       <w:pPr>
         <w:pStyle w:val="Normal"/>
         <w:rPr>
@@ -64,10 +62,90 @@
           <w:sz w:val="24"/>
           <w:szCs w:val="24"/>
         </w:rPr>
+        <w:t xml:space="preserve">Figure 2: </w:t>
+      </w:r>
+      <w:r>
+        <w:rPr>
+          <w:rFonts w:ascii="Arial" w:hAnsi="Arial" w:eastAsia="Arial" w:cs="Arial"/>
+          <w:b w:val="0"/>
+          <w:bCs w:val="0"/>
+          <w:sz w:val="24"/>
+          <w:szCs w:val="24"/>
+        </w:rPr>
+        <w:t xml:space="preserve">A simplified beach ecosystem </w:t>
+      </w:r>
+      <w:r>
+        <w:rPr>
+          <w:rFonts w:ascii="Arial" w:hAnsi="Arial" w:eastAsia="Arial" w:cs="Arial"/>
+          <w:b w:val="0"/>
+          <w:bCs w:val="0"/>
+          <w:sz w:val="24"/>
+          <w:szCs w:val="24"/>
+        </w:rPr>
+        <w:t xml:space="preserve">food web </w:t>
+      </w:r>
+      <w:r>
+        <w:rPr>
+          <w:rFonts w:ascii="Arial" w:hAnsi="Arial" w:eastAsia="Arial" w:cs="Arial"/>
+          <w:b w:val="0"/>
+          <w:bCs w:val="0"/>
+          <w:sz w:val="24"/>
+          <w:szCs w:val="24"/>
+        </w:rPr>
+        <w:t xml:space="preserve">graphic showing select species, their relative trophic positions, and common habitats along the beach. The graph shown here is </w:t>
+      </w:r>
+      <w:r>
+        <w:rPr>
+          <w:rFonts w:ascii="Arial" w:hAnsi="Arial" w:eastAsia="Arial" w:cs="Arial"/>
+          <w:b w:val="0"/>
+          <w:bCs w:val="0"/>
+          <w:sz w:val="24"/>
+          <w:szCs w:val="24"/>
+        </w:rPr>
+        <w:t xml:space="preserve">specific </w:t>
+      </w:r>
+      <w:r>
+        <w:rPr>
+          <w:rFonts w:ascii="Arial" w:hAnsi="Arial" w:eastAsia="Arial" w:cs="Arial"/>
+          <w:b w:val="0"/>
+          <w:bCs w:val="0"/>
+          <w:sz w:val="24"/>
+          <w:szCs w:val="24"/>
+        </w:rPr>
+        <w:t>to</w:t>
+      </w:r>
+      <w:r>
+        <w:rPr>
+          <w:rFonts w:ascii="Arial" w:hAnsi="Arial" w:eastAsia="Arial" w:cs="Arial"/>
+          <w:b w:val="0"/>
+          <w:bCs w:val="0"/>
+          <w:sz w:val="24"/>
+          <w:szCs w:val="24"/>
+        </w:rPr>
         <w:t xml:space="preserve"> </w:t>
       </w:r>
+      <w:r>
+        <w:rPr>
+          <w:rFonts w:ascii="Arial" w:hAnsi="Arial" w:eastAsia="Arial" w:cs="Arial"/>
+          <w:b w:val="0"/>
+          <w:bCs w:val="0"/>
+          <w:sz w:val="24"/>
+          <w:szCs w:val="24"/>
+        </w:rPr>
+        <w:t>the</w:t>
+      </w:r>
+      <w:r>
+        <w:rPr>
+          <w:rFonts w:ascii="Arial" w:hAnsi="Arial" w:eastAsia="Arial" w:cs="Arial"/>
+          <w:b w:val="0"/>
+          <w:bCs w:val="0"/>
+          <w:sz w:val="24"/>
+          <w:szCs w:val="24"/>
+        </w:rPr>
+        <w:t xml:space="preserve"> various species mentioned in the paper.</w:t>
+      </w:r>
     </w:p>
-    <w:p xmlns:wp14="http://schemas.microsoft.com/office/word/2010/wordml" wp14:textId="50270535">
+    <w:p xmlns:wp14="http://schemas.microsoft.com/office/word/2010/wordml" wp14:textId="2AD586BB">
       <w:pPr>
         <w:pStyle w:val="Normal"/>
         <w:rPr>
@@ -86,27 +164,207 @@
           <w:sz w:val="24"/>
           <w:szCs w:val="24"/>
         </w:rPr>
-        <w:t>Figure 2: Graphic showing beach in elevation at three stages in nourishment evolution. Profile A shows a beach cross-shore profile prior to nourishment sand placement. Profile B depicts the beach profile, with the new sand volume added in the immediate aftermath of nourishment, with only mechanical redistribution (bulldozing) of new sands</w:t>
-      </w:r>
-      <w:r>
-        <w:rPr>
-          <w:rFonts w:ascii="Arial" w:hAnsi="Arial" w:eastAsia="Arial" w:cs="Arial"/>
-          <w:b w:val="0"/>
-          <w:bCs w:val="0"/>
-          <w:sz w:val="24"/>
-          <w:szCs w:val="24"/>
-        </w:rPr>
-        <w:t xml:space="preserve"> completed</w:t>
-      </w:r>
-      <w:r>
-        <w:rPr>
-          <w:rFonts w:ascii="Arial" w:hAnsi="Arial" w:eastAsia="Arial" w:cs="Arial"/>
-          <w:b w:val="0"/>
-          <w:bCs w:val="0"/>
-          <w:sz w:val="24"/>
-          <w:szCs w:val="24"/>
-        </w:rPr>
-        <w:t xml:space="preserve">. The initial sand volume is placed principally on the subaerial beach. Profile C shows the profile </w:t>
+        <w:t xml:space="preserve">Figure </w:t>
+      </w:r>
+      <w:r>
+        <w:rPr>
+          <w:rFonts w:ascii="Arial" w:hAnsi="Arial" w:eastAsia="Arial" w:cs="Arial"/>
+          <w:b w:val="0"/>
+          <w:bCs w:val="0"/>
+          <w:sz w:val="24"/>
+          <w:szCs w:val="24"/>
+        </w:rPr>
+        <w:t>3</w:t>
+      </w:r>
+      <w:r>
+        <w:rPr>
+          <w:rFonts w:ascii="Arial" w:hAnsi="Arial" w:eastAsia="Arial" w:cs="Arial"/>
+          <w:b w:val="0"/>
+          <w:bCs w:val="0"/>
+          <w:sz w:val="24"/>
+          <w:szCs w:val="24"/>
+        </w:rPr>
+        <w:t xml:space="preserve">: Graphic showing beach in elevation </w:t>
+      </w:r>
+      <w:r>
+        <w:rPr>
+          <w:rFonts w:ascii="Arial" w:hAnsi="Arial" w:eastAsia="Arial" w:cs="Arial"/>
+          <w:b w:val="0"/>
+          <w:bCs w:val="0"/>
+          <w:sz w:val="24"/>
+          <w:szCs w:val="24"/>
+        </w:rPr>
+        <w:t xml:space="preserve">at three stages in nourishment evolution. </w:t>
+      </w:r>
+      <w:r>
+        <w:rPr>
+          <w:rFonts w:ascii="Arial" w:hAnsi="Arial" w:eastAsia="Arial" w:cs="Arial"/>
+          <w:b w:val="0"/>
+          <w:bCs w:val="0"/>
+          <w:sz w:val="24"/>
+          <w:szCs w:val="24"/>
+        </w:rPr>
+        <w:t xml:space="preserve">Profile A </w:t>
+      </w:r>
+      <w:r>
+        <w:rPr>
+          <w:rFonts w:ascii="Arial" w:hAnsi="Arial" w:eastAsia="Arial" w:cs="Arial"/>
+          <w:b w:val="0"/>
+          <w:bCs w:val="0"/>
+          <w:sz w:val="24"/>
+          <w:szCs w:val="24"/>
+        </w:rPr>
+        <w:t>shows a</w:t>
+      </w:r>
+      <w:r>
+        <w:rPr>
+          <w:rFonts w:ascii="Arial" w:hAnsi="Arial" w:eastAsia="Arial" w:cs="Arial"/>
+          <w:b w:val="0"/>
+          <w:bCs w:val="0"/>
+          <w:sz w:val="24"/>
+          <w:szCs w:val="24"/>
+        </w:rPr>
+        <w:t xml:space="preserve">n idealized typical </w:t>
+      </w:r>
+      <w:r>
+        <w:rPr>
+          <w:rFonts w:ascii="Arial" w:hAnsi="Arial" w:eastAsia="Arial" w:cs="Arial"/>
+          <w:b w:val="0"/>
+          <w:bCs w:val="0"/>
+          <w:sz w:val="24"/>
+          <w:szCs w:val="24"/>
+        </w:rPr>
+        <w:t>beach cross-shore profile prior to nourishment</w:t>
+      </w:r>
+      <w:r>
+        <w:rPr>
+          <w:rFonts w:ascii="Arial" w:hAnsi="Arial" w:eastAsia="Arial" w:cs="Arial"/>
+          <w:b w:val="0"/>
+          <w:bCs w:val="0"/>
+          <w:sz w:val="24"/>
+          <w:szCs w:val="24"/>
+        </w:rPr>
+        <w:t>. Profile B depicts the beach profile, with the new sand volume added in the immediate aftermath of nourishment</w:t>
+      </w:r>
+      <w:r>
+        <w:rPr>
+          <w:rFonts w:ascii="Arial" w:hAnsi="Arial" w:eastAsia="Arial" w:cs="Arial"/>
+          <w:b w:val="0"/>
+          <w:bCs w:val="0"/>
+          <w:sz w:val="24"/>
+          <w:szCs w:val="24"/>
+        </w:rPr>
+        <w:t xml:space="preserve">. The </w:t>
+      </w:r>
+      <w:r>
+        <w:rPr>
+          <w:rFonts w:ascii="Arial" w:hAnsi="Arial" w:eastAsia="Arial" w:cs="Arial"/>
+          <w:b w:val="0"/>
+          <w:bCs w:val="0"/>
+          <w:sz w:val="24"/>
+          <w:szCs w:val="24"/>
+        </w:rPr>
+        <w:t xml:space="preserve">placed fill </w:t>
+      </w:r>
+      <w:r>
+        <w:rPr>
+          <w:rFonts w:ascii="Arial" w:hAnsi="Arial" w:eastAsia="Arial" w:cs="Arial"/>
+          <w:b w:val="0"/>
+          <w:bCs w:val="0"/>
+          <w:sz w:val="24"/>
+          <w:szCs w:val="24"/>
+        </w:rPr>
+        <w:t>sand volume is p</w:t>
+      </w:r>
+      <w:r>
+        <w:rPr>
+          <w:rFonts w:ascii="Arial" w:hAnsi="Arial" w:eastAsia="Arial" w:cs="Arial"/>
+          <w:b w:val="0"/>
+          <w:bCs w:val="0"/>
+          <w:sz w:val="24"/>
+          <w:szCs w:val="24"/>
+        </w:rPr>
+        <w:t xml:space="preserve">ositioned </w:t>
+      </w:r>
+      <w:r>
+        <w:rPr>
+          <w:rFonts w:ascii="Arial" w:hAnsi="Arial" w:eastAsia="Arial" w:cs="Arial"/>
+          <w:b w:val="0"/>
+          <w:bCs w:val="0"/>
+          <w:sz w:val="24"/>
+          <w:szCs w:val="24"/>
+        </w:rPr>
+        <w:t>principally on the subaerial beach</w:t>
+      </w:r>
+      <w:r>
+        <w:rPr>
+          <w:rFonts w:ascii="Arial" w:hAnsi="Arial" w:eastAsia="Arial" w:cs="Arial"/>
+          <w:b w:val="0"/>
+          <w:bCs w:val="0"/>
+          <w:sz w:val="24"/>
+          <w:szCs w:val="24"/>
+        </w:rPr>
+        <w:t xml:space="preserve"> and </w:t>
+      </w:r>
+      <w:r>
+        <w:rPr>
+          <w:rFonts w:ascii="Arial" w:hAnsi="Arial" w:eastAsia="Arial" w:cs="Arial"/>
+          <w:b w:val="0"/>
+          <w:bCs w:val="0"/>
+          <w:sz w:val="24"/>
+          <w:szCs w:val="24"/>
+        </w:rPr>
+        <w:t>is bulldozed into a</w:t>
+      </w:r>
+      <w:r>
+        <w:rPr>
+          <w:rFonts w:ascii="Arial" w:hAnsi="Arial" w:eastAsia="Arial" w:cs="Arial"/>
+          <w:b w:val="0"/>
+          <w:bCs w:val="0"/>
+          <w:sz w:val="24"/>
+          <w:szCs w:val="24"/>
+        </w:rPr>
+        <w:t>n initial</w:t>
+      </w:r>
+      <w:r>
+        <w:rPr>
+          <w:rFonts w:ascii="Arial" w:hAnsi="Arial" w:eastAsia="Arial" w:cs="Arial"/>
+          <w:b w:val="0"/>
+          <w:bCs w:val="0"/>
+          <w:sz w:val="24"/>
+          <w:szCs w:val="24"/>
+        </w:rPr>
+        <w:t xml:space="preserve"> design </w:t>
+      </w:r>
+      <w:r>
+        <w:rPr>
+          <w:rFonts w:ascii="Arial" w:hAnsi="Arial" w:eastAsia="Arial" w:cs="Arial"/>
+          <w:b w:val="0"/>
+          <w:bCs w:val="0"/>
+          <w:sz w:val="24"/>
+          <w:szCs w:val="24"/>
+        </w:rPr>
+        <w:t>profile from which natural processes driven by local winds and waves will continue with redistribution toward equilibr</w:t>
+      </w:r>
+      <w:r>
+        <w:rPr>
+          <w:rFonts w:ascii="Arial" w:hAnsi="Arial" w:eastAsia="Arial" w:cs="Arial"/>
+          <w:b w:val="0"/>
+          <w:bCs w:val="0"/>
+          <w:sz w:val="24"/>
+          <w:szCs w:val="24"/>
+        </w:rPr>
+        <w:t>ium with local conditions</w:t>
+      </w:r>
+      <w:r>
+        <w:rPr>
+          <w:rFonts w:ascii="Arial" w:hAnsi="Arial" w:eastAsia="Arial" w:cs="Arial"/>
+          <w:b w:val="0"/>
+          <w:bCs w:val="0"/>
+          <w:sz w:val="24"/>
+          <w:szCs w:val="24"/>
+        </w:rPr>
+        <w:t xml:space="preserve">. Profile C shows the profile </w:t>
       </w:r>
       <w:r>
         <w:rPr>
@@ -119,7 +377,7 @@
         <w:t xml:space="preserve">after placement at point where sand has been naturally redistributed onshore and offshore toward a profile geometry that is equilibrated to local conditions. </w:t>
       </w:r>
     </w:p>
-    <w:p xmlns:wp14="http://schemas.microsoft.com/office/word/2010/wordml" wp14:textId="61BCDFD8">
+    <w:p xmlns:wp14="http://schemas.microsoft.com/office/word/2010/wordml" wp14:textId="20D3C498">
       <w:pPr>
         <w:pStyle w:val="Normal"/>
         <w:rPr>
@@ -138,135 +396,27 @@
           <w:sz w:val="24"/>
           <w:szCs w:val="24"/>
         </w:rPr>
-        <w:t xml:space="preserve"> </w:t>
-      </w:r>
-    </w:p>
-    <w:p xmlns:wp14="http://schemas.microsoft.com/office/word/2010/wordml" wp14:textId="40CF6E9C">
-      <w:pPr>
-        <w:pStyle w:val="Normal"/>
-        <w:rPr>
-          <w:rFonts w:ascii="Arial" w:hAnsi="Arial" w:eastAsia="Arial" w:cs="Arial"/>
-          <w:b w:val="0"/>
-          <w:bCs w:val="0"/>
-          <w:sz w:val="24"/>
-          <w:szCs w:val="24"/>
-        </w:rPr>
-      </w:pPr>
-      <w:r>
-        <w:rPr>
-          <w:rFonts w:ascii="Arial" w:hAnsi="Arial" w:eastAsia="Arial" w:cs="Arial"/>
-          <w:b w:val="0"/>
-          <w:bCs w:val="0"/>
-          <w:sz w:val="24"/>
-          <w:szCs w:val="24"/>
-        </w:rPr>
-        <w:t xml:space="preserve">Figure 3: Graphic showing beach in </w:t>
-      </w:r>
-      <w:proofErr w:type="gramStart"/>
-      <w:r>
-        <w:rPr>
-          <w:rFonts w:ascii="Arial" w:hAnsi="Arial" w:eastAsia="Arial" w:cs="Arial"/>
-          <w:b w:val="0"/>
-          <w:bCs w:val="0"/>
-          <w:sz w:val="24"/>
-          <w:szCs w:val="24"/>
-        </w:rPr>
-        <w:t>plan</w:t>
-      </w:r>
-      <w:proofErr w:type="gramEnd"/>
-      <w:r>
-        <w:rPr>
-          <w:rFonts w:ascii="Arial" w:hAnsi="Arial" w:eastAsia="Arial" w:cs="Arial"/>
-          <w:b w:val="0"/>
-          <w:bCs w:val="0"/>
-          <w:sz w:val="24"/>
-          <w:szCs w:val="24"/>
-        </w:rPr>
-        <w:t xml:space="preserve"> view (looking down from above) at time immediately following nourishment sand placement. Here, the initial placement results in a seaward "bulge" that is redistributed by the predominate winds and waves </w:t>
-      </w:r>
-      <w:r>
-        <w:rPr>
-          <w:rFonts w:ascii="Arial" w:hAnsi="Arial" w:eastAsia="Arial" w:cs="Arial"/>
-          <w:b w:val="0"/>
-          <w:bCs w:val="0"/>
-          <w:sz w:val="24"/>
-          <w:szCs w:val="24"/>
-        </w:rPr>
-        <w:t>(</w:t>
-      </w:r>
-      <w:r>
-        <w:rPr>
-          <w:rFonts w:ascii="Arial" w:hAnsi="Arial" w:eastAsia="Arial" w:cs="Arial"/>
-          <w:b w:val="0"/>
-          <w:bCs w:val="0"/>
-          <w:sz w:val="24"/>
-          <w:szCs w:val="24"/>
-        </w:rPr>
-        <w:t>littoral</w:t>
-      </w:r>
-      <w:r>
-        <w:rPr>
-          <w:rFonts w:ascii="Arial" w:hAnsi="Arial" w:eastAsia="Arial" w:cs="Arial"/>
-          <w:b w:val="0"/>
-          <w:bCs w:val="0"/>
-          <w:sz w:val="24"/>
-          <w:szCs w:val="24"/>
-        </w:rPr>
-        <w:t xml:space="preserve"> currents) </w:t>
-      </w:r>
-      <w:r>
-        <w:rPr>
-          <w:rFonts w:ascii="Arial" w:hAnsi="Arial" w:eastAsia="Arial" w:cs="Arial"/>
-          <w:b w:val="0"/>
-          <w:bCs w:val="0"/>
-          <w:sz w:val="24"/>
-          <w:szCs w:val="24"/>
-        </w:rPr>
-        <w:t>along and off the beach.</w:t>
-      </w:r>
-    </w:p>
-    <w:p xmlns:wp14="http://schemas.microsoft.com/office/word/2010/wordml" wp14:textId="57508F98">
-      <w:pPr>
-        <w:pStyle w:val="Normal"/>
-        <w:rPr>
-          <w:rFonts w:ascii="Arial" w:hAnsi="Arial" w:eastAsia="Arial" w:cs="Arial"/>
-          <w:b w:val="0"/>
-          <w:bCs w:val="0"/>
-          <w:sz w:val="24"/>
-          <w:szCs w:val="24"/>
-        </w:rPr>
-      </w:pPr>
-      <w:r>
-        <w:rPr>
-          <w:rFonts w:ascii="Arial" w:hAnsi="Arial" w:eastAsia="Arial" w:cs="Arial"/>
-          <w:b w:val="0"/>
-          <w:bCs w:val="0"/>
-          <w:sz w:val="24"/>
-          <w:szCs w:val="24"/>
-        </w:rPr>
-        <w:t xml:space="preserve"> </w:t>
-      </w:r>
-    </w:p>
-    <w:p xmlns:wp14="http://schemas.microsoft.com/office/word/2010/wordml" wp14:textId="46BC719C">
-      <w:pPr>
-        <w:pStyle w:val="Normal"/>
-        <w:rPr>
-          <w:rFonts w:ascii="Arial" w:hAnsi="Arial" w:eastAsia="Arial" w:cs="Arial"/>
-          <w:b w:val="0"/>
-          <w:bCs w:val="0"/>
-          <w:sz w:val="24"/>
-          <w:szCs w:val="24"/>
-        </w:rPr>
-      </w:pPr>
-      <w:r>
-        <w:rPr>
-          <w:rFonts w:ascii="Arial" w:hAnsi="Arial" w:eastAsia="Arial" w:cs="Arial"/>
-          <w:b w:val="0"/>
-          <w:bCs w:val="0"/>
-          <w:sz w:val="24"/>
-          <w:szCs w:val="24"/>
-        </w:rPr>
-        <w:t>Figure 4</w:t>
+        <w:t>Figure</w:t>
+      </w:r>
+      <w:r>
+        <w:rPr>
+          <w:rFonts w:ascii="Arial" w:hAnsi="Arial" w:eastAsia="Arial" w:cs="Arial"/>
+          <w:b w:val="0"/>
+          <w:bCs w:val="0"/>
+          <w:sz w:val="24"/>
+          <w:szCs w:val="24"/>
+        </w:rPr>
+        <w:t>s</w:t>
+      </w:r>
+      <w:r>
+        <w:rPr>
+          <w:rFonts w:ascii="Arial" w:hAnsi="Arial" w:eastAsia="Arial" w:cs="Arial"/>
+          <w:b w:val="0"/>
+          <w:bCs w:val="0"/>
+          <w:sz w:val="24"/>
+          <w:szCs w:val="24"/>
+        </w:rPr>
+        <w:t xml:space="preserve"> 4</w:t>
       </w:r>
       <w:r>
         <w:rPr>
@@ -326,7 +476,47 @@
           <w:sz w:val="24"/>
           <w:szCs w:val="24"/>
         </w:rPr>
-        <w:t xml:space="preserve"> formed when the beach profile is out of equilibrium with current wind and wave conditions--in such cases wave energies in the adjacent surf zone are sufficiently high to erode sands from the subaerial beach, moving them offshore. Such features are commonplace </w:t>
+        <w:t xml:space="preserve"> formed when the beach profile is out of equilibrium with current wind and wave conditions--in such cases wave energies in the adjacent surf zone are sufficiently high to erode sands from the subaerial beach, moving them offshore</w:t>
+      </w:r>
+      <w:r>
+        <w:rPr>
+          <w:rFonts w:ascii="Arial" w:hAnsi="Arial" w:eastAsia="Arial" w:cs="Arial"/>
+          <w:b w:val="0"/>
+          <w:bCs w:val="0"/>
+          <w:sz w:val="24"/>
+          <w:szCs w:val="24"/>
+        </w:rPr>
+        <w:t xml:space="preserve"> leaving behind steeply sloped scarp features along the beach</w:t>
+      </w:r>
+      <w:r>
+        <w:rPr>
+          <w:rFonts w:ascii="Arial" w:hAnsi="Arial" w:eastAsia="Arial" w:cs="Arial"/>
+          <w:b w:val="0"/>
+          <w:bCs w:val="0"/>
+          <w:sz w:val="24"/>
+          <w:szCs w:val="24"/>
+        </w:rPr>
+        <w:t xml:space="preserve">. </w:t>
+      </w:r>
+      <w:r>
+        <w:rPr>
+          <w:rFonts w:ascii="Arial" w:hAnsi="Arial" w:eastAsia="Arial" w:cs="Arial"/>
+          <w:b w:val="0"/>
+          <w:bCs w:val="0"/>
+          <w:sz w:val="24"/>
+          <w:szCs w:val="24"/>
+        </w:rPr>
+        <w:t xml:space="preserve">Scarp elevations can range from a few centimeters to three meters or more. </w:t>
+      </w:r>
+      <w:r>
+        <w:rPr>
+          <w:rFonts w:ascii="Arial" w:hAnsi="Arial" w:eastAsia="Arial" w:cs="Arial"/>
+          <w:b w:val="0"/>
+          <w:bCs w:val="0"/>
+          <w:sz w:val="24"/>
+          <w:szCs w:val="24"/>
+        </w:rPr>
+        <w:t xml:space="preserve">Such features are commonplace </w:t>
       </w:r>
       <w:r>
         <w:rPr>

</xml_diff>

<commit_message>
Final prepress manuscript and figures sets, maybe?
</commit_message>
<xml_diff>
--- a/SnB_Nourishment_Review_Manuscript/Figure Captions.docx
+++ b/SnB_Nourishment_Review_Manuscript/Figure Captions.docx
@@ -1,22 +1,18 @@
 
-<file path=word/document2.xml><?xml version="1.0" encoding="utf-8"?>
-<w:document xmlns:wpc="http://schemas.microsoft.com/office/word/2010/wordprocessingCanvas" xmlns:mc="http://schemas.openxmlformats.org/markup-compatibility/2006" xmlns:o="urn:schemas-microsoft-com:office:office" xmlns:r="http://schemas.openxmlformats.org/officeDocument/2006/relationships" xmlns:m="http://schemas.openxmlformats.org/officeDocument/2006/math" xmlns:v="urn:schemas-microsoft-com:vml" xmlns:wp14="http://schemas.microsoft.com/office/word/2010/wordprocessingDrawing" xmlns:wp="http://schemas.openxmlformats.org/drawingml/2006/wordprocessingDrawing" xmlns:w10="urn:schemas-microsoft-com:office:word" xmlns:w="http://schemas.openxmlformats.org/wordprocessingml/2006/main" xmlns:w14="http://schemas.microsoft.com/office/word/2010/wordml" xmlns:w15="http://schemas.microsoft.com/office/word/2012/wordml" xmlns:wpg="http://schemas.microsoft.com/office/word/2010/wordprocessingGroup" xmlns:wpi="http://schemas.microsoft.com/office/word/2010/wordprocessingInk" xmlns:wne="http://schemas.microsoft.com/office/word/2006/wordml" xmlns:wps="http://schemas.microsoft.com/office/word/2010/wordprocessingShape" mc:Ignorable="w14 w15 wp14">
+<file path=word/document.xml><?xml version="1.0" encoding="utf-8"?>
+<w:document xmlns:wpc="http://schemas.microsoft.com/office/word/2010/wordprocessingCanvas" xmlns:cx="http://schemas.microsoft.com/office/drawing/2014/chartex" xmlns:cx1="http://schemas.microsoft.com/office/drawing/2015/9/8/chartex" xmlns:cx2="http://schemas.microsoft.com/office/drawing/2015/10/21/chartex" xmlns:cx3="http://schemas.microsoft.com/office/drawing/2016/5/9/chartex" xmlns:cx4="http://schemas.microsoft.com/office/drawing/2016/5/10/chartex" xmlns:cx5="http://schemas.microsoft.com/office/drawing/2016/5/11/chartex" xmlns:cx6="http://schemas.microsoft.com/office/drawing/2016/5/12/chartex" xmlns:cx7="http://schemas.microsoft.com/office/drawing/2016/5/13/chartex" xmlns:cx8="http://schemas.microsoft.com/office/drawing/2016/5/14/chartex" xmlns:mc="http://schemas.openxmlformats.org/markup-compatibility/2006" xmlns:aink="http://schemas.microsoft.com/office/drawing/2016/ink" xmlns:am3d="http://schemas.microsoft.com/office/drawing/2017/model3d" xmlns:o="urn:schemas-microsoft-com:office:office" xmlns:r="http://schemas.openxmlformats.org/officeDocument/2006/relationships" xmlns:m="http://schemas.openxmlformats.org/officeDocument/2006/math" xmlns:v="urn:schemas-microsoft-com:vml" xmlns:wp14="http://schemas.microsoft.com/office/word/2010/wordprocessingDrawing" xmlns:wp="http://schemas.openxmlformats.org/drawingml/2006/wordprocessingDrawing" xmlns:w10="urn:schemas-microsoft-com:office:word" xmlns:w="http://schemas.openxmlformats.org/wordprocessingml/2006/main" xmlns:w14="http://schemas.microsoft.com/office/word/2010/wordml" xmlns:w15="http://schemas.microsoft.com/office/word/2012/wordml" xmlns:w16cex="http://schemas.microsoft.com/office/word/2018/wordml/cex" xmlns:w16cid="http://schemas.microsoft.com/office/word/2016/wordml/cid" xmlns:w16="http://schemas.microsoft.com/office/word/2018/wordml" xmlns:w16se="http://schemas.microsoft.com/office/word/2015/wordml/symex" xmlns:wpg="http://schemas.microsoft.com/office/word/2010/wordprocessingGroup" xmlns:wpi="http://schemas.microsoft.com/office/word/2010/wordprocessingInk" xmlns:wne="http://schemas.microsoft.com/office/word/2006/wordml" xmlns:wps="http://schemas.microsoft.com/office/word/2010/wordprocessingShape" mc:Ignorable="w14 w15 w16se w16cid w16 w16cex wp14">
   <w:body>
-    <w:p xmlns:wp14="http://schemas.microsoft.com/office/word/2010/wordml" wp14:textId="123A9436">
+    <w:p>
       <w:pPr>
         <w:rPr>
-          <w:rFonts w:ascii="Arial" w:hAnsi="Arial" w:eastAsia="Arial" w:cs="Arial"/>
-          <w:b w:val="0"/>
-          <w:bCs w:val="0"/>
+          <w:rFonts w:ascii="Arial" w:eastAsia="Arial" w:hAnsi="Arial" w:cs="Arial"/>
           <w:sz w:val="24"/>
           <w:szCs w:val="24"/>
         </w:rPr>
       </w:pPr>
       <w:r>
         <w:rPr>
-          <w:rFonts w:ascii="Arial" w:hAnsi="Arial" w:eastAsia="Arial" w:cs="Arial"/>
-          <w:b w:val="0"/>
-          <w:bCs w:val="0"/>
+          <w:rFonts w:ascii="Arial" w:eastAsia="Arial" w:hAnsi="Arial" w:cs="Arial"/>
           <w:sz w:val="24"/>
           <w:szCs w:val="24"/>
         </w:rPr>
@@ -24,9 +20,7 @@
       </w:r>
       <w:r>
         <w:rPr>
-          <w:rFonts w:ascii="Arial" w:hAnsi="Arial" w:eastAsia="Arial" w:cs="Arial"/>
-          <w:b w:val="0"/>
-          <w:bCs w:val="0"/>
+          <w:rFonts w:ascii="Arial" w:eastAsia="Arial" w:hAnsi="Arial" w:cs="Arial"/>
           <w:sz w:val="24"/>
           <w:szCs w:val="24"/>
         </w:rPr>
@@ -34,9 +28,7 @@
       </w:r>
       <w:r>
         <w:rPr>
-          <w:rFonts w:ascii="Arial" w:hAnsi="Arial" w:eastAsia="Arial" w:cs="Arial"/>
-          <w:b w:val="0"/>
-          <w:bCs w:val="0"/>
+          <w:rFonts w:ascii="Arial" w:eastAsia="Arial" w:hAnsi="Arial" w:cs="Arial"/>
           <w:sz w:val="24"/>
           <w:szCs w:val="24"/>
         </w:rPr>
@@ -45,20 +37,15 @@
     </w:p>
     <w:p>
       <w:pPr>
-        <w:pStyle w:val="Normal"/>
-        <w:rPr>
-          <w:rFonts w:ascii="Arial" w:hAnsi="Arial" w:eastAsia="Arial" w:cs="Arial"/>
-          <w:b w:val="0"/>
-          <w:bCs w:val="0"/>
+        <w:rPr>
+          <w:rFonts w:ascii="Arial" w:eastAsia="Arial" w:hAnsi="Arial" w:cs="Arial"/>
           <w:sz w:val="24"/>
           <w:szCs w:val="24"/>
         </w:rPr>
       </w:pPr>
       <w:r>
         <w:rPr>
-          <w:rFonts w:ascii="Arial" w:hAnsi="Arial" w:eastAsia="Arial" w:cs="Arial"/>
-          <w:b w:val="0"/>
-          <w:bCs w:val="0"/>
+          <w:rFonts w:ascii="Arial" w:eastAsia="Arial" w:hAnsi="Arial" w:cs="Arial"/>
           <w:sz w:val="24"/>
           <w:szCs w:val="24"/>
         </w:rPr>
@@ -66,9 +53,7 @@
       </w:r>
       <w:r>
         <w:rPr>
-          <w:rFonts w:ascii="Arial" w:hAnsi="Arial" w:eastAsia="Arial" w:cs="Arial"/>
-          <w:b w:val="0"/>
-          <w:bCs w:val="0"/>
+          <w:rFonts w:ascii="Arial" w:eastAsia="Arial" w:hAnsi="Arial" w:cs="Arial"/>
           <w:sz w:val="24"/>
           <w:szCs w:val="24"/>
         </w:rPr>
@@ -76,9 +61,7 @@
       </w:r>
       <w:r>
         <w:rPr>
-          <w:rFonts w:ascii="Arial" w:hAnsi="Arial" w:eastAsia="Arial" w:cs="Arial"/>
-          <w:b w:val="0"/>
-          <w:bCs w:val="0"/>
+          <w:rFonts w:ascii="Arial" w:eastAsia="Arial" w:hAnsi="Arial" w:cs="Arial"/>
           <w:sz w:val="24"/>
           <w:szCs w:val="24"/>
         </w:rPr>
@@ -86,9 +69,7 @@
       </w:r>
       <w:r>
         <w:rPr>
-          <w:rFonts w:ascii="Arial" w:hAnsi="Arial" w:eastAsia="Arial" w:cs="Arial"/>
-          <w:b w:val="0"/>
-          <w:bCs w:val="0"/>
+          <w:rFonts w:ascii="Arial" w:eastAsia="Arial" w:hAnsi="Arial" w:cs="Arial"/>
           <w:sz w:val="24"/>
           <w:szCs w:val="24"/>
         </w:rPr>
@@ -96,29 +77,15 @@
       </w:r>
       <w:r>
         <w:rPr>
-          <w:rFonts w:ascii="Arial" w:hAnsi="Arial" w:eastAsia="Arial" w:cs="Arial"/>
-          <w:b w:val="0"/>
-          <w:bCs w:val="0"/>
-          <w:sz w:val="24"/>
-          <w:szCs w:val="24"/>
-        </w:rPr>
-        <w:t xml:space="preserve">specific </w:t>
-      </w:r>
-      <w:r>
-        <w:rPr>
-          <w:rFonts w:ascii="Arial" w:hAnsi="Arial" w:eastAsia="Arial" w:cs="Arial"/>
-          <w:b w:val="0"/>
-          <w:bCs w:val="0"/>
-          <w:sz w:val="24"/>
-          <w:szCs w:val="24"/>
-        </w:rPr>
-        <w:t>to</w:t>
-      </w:r>
-      <w:r>
-        <w:rPr>
-          <w:rFonts w:ascii="Arial" w:hAnsi="Arial" w:eastAsia="Arial" w:cs="Arial"/>
-          <w:b w:val="0"/>
-          <w:bCs w:val="0"/>
+          <w:rFonts w:ascii="Arial" w:eastAsia="Arial" w:hAnsi="Arial" w:cs="Arial"/>
+          <w:sz w:val="24"/>
+          <w:szCs w:val="24"/>
+        </w:rPr>
+        <w:t>specific to</w:t>
+      </w:r>
+      <w:r>
+        <w:rPr>
+          <w:rFonts w:ascii="Arial" w:eastAsia="Arial" w:hAnsi="Arial" w:cs="Arial"/>
           <w:sz w:val="24"/>
           <w:szCs w:val="24"/>
         </w:rPr>
@@ -126,41 +93,24 @@
       </w:r>
       <w:r>
         <w:rPr>
-          <w:rFonts w:ascii="Arial" w:hAnsi="Arial" w:eastAsia="Arial" w:cs="Arial"/>
-          <w:b w:val="0"/>
-          <w:bCs w:val="0"/>
-          <w:sz w:val="24"/>
-          <w:szCs w:val="24"/>
-        </w:rPr>
-        <w:t>the</w:t>
-      </w:r>
-      <w:r>
-        <w:rPr>
-          <w:rFonts w:ascii="Arial" w:hAnsi="Arial" w:eastAsia="Arial" w:cs="Arial"/>
-          <w:b w:val="0"/>
-          <w:bCs w:val="0"/>
-          <w:sz w:val="24"/>
-          <w:szCs w:val="24"/>
-        </w:rPr>
-        <w:t xml:space="preserve"> various species mentioned in the paper.</w:t>
+          <w:rFonts w:ascii="Arial" w:eastAsia="Arial" w:hAnsi="Arial" w:cs="Arial"/>
+          <w:sz w:val="24"/>
+          <w:szCs w:val="24"/>
+        </w:rPr>
+        <w:t>the various species mentioned in the paper.</w:t>
       </w:r>
     </w:p>
-    <w:p xmlns:wp14="http://schemas.microsoft.com/office/word/2010/wordml" wp14:textId="2AD586BB">
+    <w:p>
       <w:pPr>
-        <w:pStyle w:val="Normal"/>
-        <w:rPr>
-          <w:rFonts w:ascii="Arial" w:hAnsi="Arial" w:eastAsia="Arial" w:cs="Arial"/>
-          <w:b w:val="0"/>
-          <w:bCs w:val="0"/>
+        <w:rPr>
+          <w:rFonts w:ascii="Arial" w:eastAsia="Arial" w:hAnsi="Arial" w:cs="Arial"/>
           <w:sz w:val="24"/>
           <w:szCs w:val="24"/>
         </w:rPr>
       </w:pPr>
       <w:r>
         <w:rPr>
-          <w:rFonts w:ascii="Arial" w:hAnsi="Arial" w:eastAsia="Arial" w:cs="Arial"/>
-          <w:b w:val="0"/>
-          <w:bCs w:val="0"/>
+          <w:rFonts w:ascii="Arial" w:eastAsia="Arial" w:hAnsi="Arial" w:cs="Arial"/>
           <w:sz w:val="24"/>
           <w:szCs w:val="24"/>
         </w:rPr>
@@ -168,9 +118,7 @@
       </w:r>
       <w:r>
         <w:rPr>
-          <w:rFonts w:ascii="Arial" w:hAnsi="Arial" w:eastAsia="Arial" w:cs="Arial"/>
-          <w:b w:val="0"/>
-          <w:bCs w:val="0"/>
+          <w:rFonts w:ascii="Arial" w:eastAsia="Arial" w:hAnsi="Arial" w:cs="Arial"/>
           <w:sz w:val="24"/>
           <w:szCs w:val="24"/>
         </w:rPr>
@@ -178,29 +126,47 @@
       </w:r>
       <w:r>
         <w:rPr>
-          <w:rFonts w:ascii="Arial" w:hAnsi="Arial" w:eastAsia="Arial" w:cs="Arial"/>
-          <w:b w:val="0"/>
-          <w:bCs w:val="0"/>
-          <w:sz w:val="24"/>
-          <w:szCs w:val="24"/>
-        </w:rPr>
-        <w:t xml:space="preserve">: Graphic showing beach in elevation </w:t>
-      </w:r>
-      <w:r>
-        <w:rPr>
-          <w:rFonts w:ascii="Arial" w:hAnsi="Arial" w:eastAsia="Arial" w:cs="Arial"/>
-          <w:b w:val="0"/>
-          <w:bCs w:val="0"/>
-          <w:sz w:val="24"/>
-          <w:szCs w:val="24"/>
-        </w:rPr>
-        <w:t xml:space="preserve">at three stages in nourishment evolution. </w:t>
-      </w:r>
-      <w:r>
-        <w:rPr>
-          <w:rFonts w:ascii="Arial" w:hAnsi="Arial" w:eastAsia="Arial" w:cs="Arial"/>
-          <w:b w:val="0"/>
-          <w:bCs w:val="0"/>
+          <w:rFonts w:ascii="Arial" w:eastAsia="Arial" w:hAnsi="Arial" w:cs="Arial"/>
+          <w:sz w:val="24"/>
+          <w:szCs w:val="24"/>
+        </w:rPr>
+        <w:t xml:space="preserve">: </w:t>
+      </w:r>
+      <w:r>
+        <w:rPr>
+          <w:rFonts w:ascii="Arial" w:eastAsia="Arial" w:hAnsi="Arial" w:cs="Arial"/>
+          <w:sz w:val="24"/>
+          <w:szCs w:val="24"/>
+        </w:rPr>
+        <w:t>B</w:t>
+      </w:r>
+      <w:r>
+        <w:rPr>
+          <w:rFonts w:ascii="Arial" w:eastAsia="Arial" w:hAnsi="Arial" w:cs="Arial"/>
+          <w:sz w:val="24"/>
+          <w:szCs w:val="24"/>
+        </w:rPr>
+        <w:t xml:space="preserve">each in elevation at three stages </w:t>
+      </w:r>
+      <w:r>
+        <w:rPr>
+          <w:rFonts w:ascii="Arial" w:eastAsia="Arial" w:hAnsi="Arial" w:cs="Arial"/>
+          <w:sz w:val="24"/>
+          <w:szCs w:val="24"/>
+        </w:rPr>
+        <w:t>of</w:t>
+      </w:r>
+      <w:r>
+        <w:rPr>
+          <w:rFonts w:ascii="Arial" w:eastAsia="Arial" w:hAnsi="Arial" w:cs="Arial"/>
+          <w:sz w:val="24"/>
+          <w:szCs w:val="24"/>
+        </w:rPr>
+        <w:t xml:space="preserve"> nourishment evolution. </w:t>
+      </w:r>
+      <w:r>
+        <w:rPr>
+          <w:rFonts w:ascii="Arial" w:eastAsia="Arial" w:hAnsi="Arial" w:cs="Arial"/>
           <w:sz w:val="24"/>
           <w:szCs w:val="24"/>
         </w:rPr>
@@ -208,9 +174,7 @@
       </w:r>
       <w:r>
         <w:rPr>
-          <w:rFonts w:ascii="Arial" w:hAnsi="Arial" w:eastAsia="Arial" w:cs="Arial"/>
-          <w:b w:val="0"/>
-          <w:bCs w:val="0"/>
+          <w:rFonts w:ascii="Arial" w:eastAsia="Arial" w:hAnsi="Arial" w:cs="Arial"/>
           <w:sz w:val="24"/>
           <w:szCs w:val="24"/>
         </w:rPr>
@@ -218,9 +182,7 @@
       </w:r>
       <w:r>
         <w:rPr>
-          <w:rFonts w:ascii="Arial" w:hAnsi="Arial" w:eastAsia="Arial" w:cs="Arial"/>
-          <w:b w:val="0"/>
-          <w:bCs w:val="0"/>
+          <w:rFonts w:ascii="Arial" w:eastAsia="Arial" w:hAnsi="Arial" w:cs="Arial"/>
           <w:sz w:val="24"/>
           <w:szCs w:val="24"/>
         </w:rPr>
@@ -228,39 +190,15 @@
       </w:r>
       <w:r>
         <w:rPr>
-          <w:rFonts w:ascii="Arial" w:hAnsi="Arial" w:eastAsia="Arial" w:cs="Arial"/>
-          <w:b w:val="0"/>
-          <w:bCs w:val="0"/>
-          <w:sz w:val="24"/>
-          <w:szCs w:val="24"/>
-        </w:rPr>
-        <w:t>beach cross-shore profile prior to nourishment</w:t>
-      </w:r>
-      <w:r>
-        <w:rPr>
-          <w:rFonts w:ascii="Arial" w:hAnsi="Arial" w:eastAsia="Arial" w:cs="Arial"/>
-          <w:b w:val="0"/>
-          <w:bCs w:val="0"/>
-          <w:sz w:val="24"/>
-          <w:szCs w:val="24"/>
-        </w:rPr>
-        <w:t>. Profile B depicts the beach profile, with the new sand volume added in the immediate aftermath of nourishment</w:t>
-      </w:r>
-      <w:r>
-        <w:rPr>
-          <w:rFonts w:ascii="Arial" w:hAnsi="Arial" w:eastAsia="Arial" w:cs="Arial"/>
-          <w:b w:val="0"/>
-          <w:bCs w:val="0"/>
-          <w:sz w:val="24"/>
-          <w:szCs w:val="24"/>
-        </w:rPr>
-        <w:t xml:space="preserve">. The </w:t>
-      </w:r>
-      <w:r>
-        <w:rPr>
-          <w:rFonts w:ascii="Arial" w:hAnsi="Arial" w:eastAsia="Arial" w:cs="Arial"/>
-          <w:b w:val="0"/>
-          <w:bCs w:val="0"/>
+          <w:rFonts w:ascii="Arial" w:eastAsia="Arial" w:hAnsi="Arial" w:cs="Arial"/>
+          <w:sz w:val="24"/>
+          <w:szCs w:val="24"/>
+        </w:rPr>
+        <w:t xml:space="preserve">beach cross-shore profile prior to nourishment. Profile B depicts the beach profile, with the new sand volume added in the immediate aftermath of nourishment. The </w:t>
+      </w:r>
+      <w:r>
+        <w:rPr>
+          <w:rFonts w:ascii="Arial" w:eastAsia="Arial" w:hAnsi="Arial" w:cs="Arial"/>
           <w:sz w:val="24"/>
           <w:szCs w:val="24"/>
         </w:rPr>
@@ -268,9 +206,7 @@
       </w:r>
       <w:r>
         <w:rPr>
-          <w:rFonts w:ascii="Arial" w:hAnsi="Arial" w:eastAsia="Arial" w:cs="Arial"/>
-          <w:b w:val="0"/>
-          <w:bCs w:val="0"/>
+          <w:rFonts w:ascii="Arial" w:eastAsia="Arial" w:hAnsi="Arial" w:cs="Arial"/>
           <w:sz w:val="24"/>
           <w:szCs w:val="24"/>
         </w:rPr>
@@ -278,9 +214,7 @@
       </w:r>
       <w:r>
         <w:rPr>
-          <w:rFonts w:ascii="Arial" w:hAnsi="Arial" w:eastAsia="Arial" w:cs="Arial"/>
-          <w:b w:val="0"/>
-          <w:bCs w:val="0"/>
+          <w:rFonts w:ascii="Arial" w:eastAsia="Arial" w:hAnsi="Arial" w:cs="Arial"/>
           <w:sz w:val="24"/>
           <w:szCs w:val="24"/>
         </w:rPr>
@@ -288,9 +222,7 @@
       </w:r>
       <w:r>
         <w:rPr>
-          <w:rFonts w:ascii="Arial" w:hAnsi="Arial" w:eastAsia="Arial" w:cs="Arial"/>
-          <w:b w:val="0"/>
-          <w:bCs w:val="0"/>
+          <w:rFonts w:ascii="Arial" w:eastAsia="Arial" w:hAnsi="Arial" w:cs="Arial"/>
           <w:sz w:val="24"/>
           <w:szCs w:val="24"/>
         </w:rPr>
@@ -298,9 +230,7 @@
       </w:r>
       <w:r>
         <w:rPr>
-          <w:rFonts w:ascii="Arial" w:hAnsi="Arial" w:eastAsia="Arial" w:cs="Arial"/>
-          <w:b w:val="0"/>
-          <w:bCs w:val="0"/>
+          <w:rFonts w:ascii="Arial" w:eastAsia="Arial" w:hAnsi="Arial" w:cs="Arial"/>
           <w:sz w:val="24"/>
           <w:szCs w:val="24"/>
         </w:rPr>
@@ -308,9 +238,7 @@
       </w:r>
       <w:r>
         <w:rPr>
-          <w:rFonts w:ascii="Arial" w:hAnsi="Arial" w:eastAsia="Arial" w:cs="Arial"/>
-          <w:b w:val="0"/>
-          <w:bCs w:val="0"/>
+          <w:rFonts w:ascii="Arial" w:eastAsia="Arial" w:hAnsi="Arial" w:cs="Arial"/>
           <w:sz w:val="24"/>
           <w:szCs w:val="24"/>
         </w:rPr>
@@ -318,9 +246,7 @@
       </w:r>
       <w:r>
         <w:rPr>
-          <w:rFonts w:ascii="Arial" w:hAnsi="Arial" w:eastAsia="Arial" w:cs="Arial"/>
-          <w:b w:val="0"/>
-          <w:bCs w:val="0"/>
+          <w:rFonts w:ascii="Arial" w:eastAsia="Arial" w:hAnsi="Arial" w:cs="Arial"/>
           <w:sz w:val="24"/>
           <w:szCs w:val="24"/>
         </w:rPr>
@@ -328,9 +254,7 @@
       </w:r>
       <w:r>
         <w:rPr>
-          <w:rFonts w:ascii="Arial" w:hAnsi="Arial" w:eastAsia="Arial" w:cs="Arial"/>
-          <w:b w:val="0"/>
-          <w:bCs w:val="0"/>
+          <w:rFonts w:ascii="Arial" w:eastAsia="Arial" w:hAnsi="Arial" w:cs="Arial"/>
           <w:sz w:val="24"/>
           <w:szCs w:val="24"/>
         </w:rPr>
@@ -338,9 +262,7 @@
       </w:r>
       <w:r>
         <w:rPr>
-          <w:rFonts w:ascii="Arial" w:hAnsi="Arial" w:eastAsia="Arial" w:cs="Arial"/>
-          <w:b w:val="0"/>
-          <w:bCs w:val="0"/>
+          <w:rFonts w:ascii="Arial" w:eastAsia="Arial" w:hAnsi="Arial" w:cs="Arial"/>
           <w:sz w:val="24"/>
           <w:szCs w:val="24"/>
         </w:rPr>
@@ -348,9 +270,7 @@
       </w:r>
       <w:r>
         <w:rPr>
-          <w:rFonts w:ascii="Arial" w:hAnsi="Arial" w:eastAsia="Arial" w:cs="Arial"/>
-          <w:b w:val="0"/>
-          <w:bCs w:val="0"/>
+          <w:rFonts w:ascii="Arial" w:eastAsia="Arial" w:hAnsi="Arial" w:cs="Arial"/>
           <w:sz w:val="24"/>
           <w:szCs w:val="24"/>
         </w:rPr>
@@ -358,41 +278,40 @@
       </w:r>
       <w:r>
         <w:rPr>
-          <w:rFonts w:ascii="Arial" w:hAnsi="Arial" w:eastAsia="Arial" w:cs="Arial"/>
-          <w:b w:val="0"/>
-          <w:bCs w:val="0"/>
-          <w:sz w:val="24"/>
-          <w:szCs w:val="24"/>
-        </w:rPr>
-        <w:t xml:space="preserve">. Profile C shows the profile </w:t>
-      </w:r>
-      <w:r>
-        <w:rPr>
-          <w:rFonts w:ascii="Arial" w:hAnsi="Arial" w:eastAsia="Arial" w:cs="Arial"/>
-          <w:b w:val="0"/>
-          <w:bCs w:val="0"/>
-          <w:sz w:val="24"/>
-          <w:szCs w:val="24"/>
-        </w:rPr>
-        <w:t xml:space="preserve">after placement at point where sand has been naturally redistributed onshore and offshore toward a profile geometry that is equilibrated to local conditions. </w:t>
+          <w:rFonts w:ascii="Arial" w:eastAsia="Arial" w:hAnsi="Arial" w:cs="Arial"/>
+          <w:sz w:val="24"/>
+          <w:szCs w:val="24"/>
+        </w:rPr>
+        <w:t xml:space="preserve">. Profile C shows the profile after placement at </w:t>
+      </w:r>
+      <w:r>
+        <w:rPr>
+          <w:rFonts w:ascii="Arial" w:eastAsia="Arial" w:hAnsi="Arial" w:cs="Arial"/>
+          <w:sz w:val="24"/>
+          <w:szCs w:val="24"/>
+        </w:rPr>
+        <w:t xml:space="preserve">a </w:t>
+      </w:r>
+      <w:r>
+        <w:rPr>
+          <w:rFonts w:ascii="Arial" w:eastAsia="Arial" w:hAnsi="Arial" w:cs="Arial"/>
+          <w:sz w:val="24"/>
+          <w:szCs w:val="24"/>
+        </w:rPr>
+        <w:t xml:space="preserve">point where sand has been naturally redistributed onshore and offshore toward a profile geometry that is equilibrated to local conditions. </w:t>
       </w:r>
     </w:p>
-    <w:p xmlns:wp14="http://schemas.microsoft.com/office/word/2010/wordml" wp14:textId="20D3C498">
+    <w:p>
       <w:pPr>
-        <w:pStyle w:val="Normal"/>
-        <w:rPr>
-          <w:rFonts w:ascii="Arial" w:hAnsi="Arial" w:eastAsia="Arial" w:cs="Arial"/>
-          <w:b w:val="0"/>
-          <w:bCs w:val="0"/>
+        <w:rPr>
+          <w:rFonts w:ascii="Arial" w:eastAsia="Arial" w:hAnsi="Arial" w:cs="Arial"/>
           <w:sz w:val="24"/>
           <w:szCs w:val="24"/>
         </w:rPr>
       </w:pPr>
       <w:r>
         <w:rPr>
-          <w:rFonts w:ascii="Arial" w:hAnsi="Arial" w:eastAsia="Arial" w:cs="Arial"/>
-          <w:b w:val="0"/>
-          <w:bCs w:val="0"/>
+          <w:rFonts w:ascii="Arial" w:eastAsia="Arial" w:hAnsi="Arial" w:cs="Arial"/>
           <w:sz w:val="24"/>
           <w:szCs w:val="24"/>
         </w:rPr>
@@ -400,9 +319,7 @@
       </w:r>
       <w:r>
         <w:rPr>
-          <w:rFonts w:ascii="Arial" w:hAnsi="Arial" w:eastAsia="Arial" w:cs="Arial"/>
-          <w:b w:val="0"/>
-          <w:bCs w:val="0"/>
+          <w:rFonts w:ascii="Arial" w:eastAsia="Arial" w:hAnsi="Arial" w:cs="Arial"/>
           <w:sz w:val="24"/>
           <w:szCs w:val="24"/>
         </w:rPr>
@@ -410,9 +327,7 @@
       </w:r>
       <w:r>
         <w:rPr>
-          <w:rFonts w:ascii="Arial" w:hAnsi="Arial" w:eastAsia="Arial" w:cs="Arial"/>
-          <w:b w:val="0"/>
-          <w:bCs w:val="0"/>
+          <w:rFonts w:ascii="Arial" w:eastAsia="Arial" w:hAnsi="Arial" w:cs="Arial"/>
           <w:sz w:val="24"/>
           <w:szCs w:val="24"/>
         </w:rPr>
@@ -420,9 +335,7 @@
       </w:r>
       <w:r>
         <w:rPr>
-          <w:rFonts w:ascii="Arial" w:hAnsi="Arial" w:eastAsia="Arial" w:cs="Arial"/>
-          <w:b w:val="0"/>
-          <w:bCs w:val="0"/>
+          <w:rFonts w:ascii="Arial" w:eastAsia="Arial" w:hAnsi="Arial" w:cs="Arial"/>
           <w:sz w:val="24"/>
           <w:szCs w:val="24"/>
         </w:rPr>
@@ -430,9 +343,7 @@
       </w:r>
       <w:r>
         <w:rPr>
-          <w:rFonts w:ascii="Arial" w:hAnsi="Arial" w:eastAsia="Arial" w:cs="Arial"/>
-          <w:b w:val="0"/>
-          <w:bCs w:val="0"/>
+          <w:rFonts w:ascii="Arial" w:eastAsia="Arial" w:hAnsi="Arial" w:cs="Arial"/>
           <w:sz w:val="24"/>
           <w:szCs w:val="24"/>
         </w:rPr>
@@ -440,29 +351,23 @@
       </w:r>
       <w:r>
         <w:rPr>
-          <w:rFonts w:ascii="Arial" w:hAnsi="Arial" w:eastAsia="Arial" w:cs="Arial"/>
-          <w:b w:val="0"/>
-          <w:bCs w:val="0"/>
-          <w:sz w:val="24"/>
-          <w:szCs w:val="24"/>
-        </w:rPr>
-        <w:t>T</w:t>
-      </w:r>
-      <w:r>
-        <w:rPr>
-          <w:rFonts w:ascii="Arial" w:hAnsi="Arial" w:eastAsia="Arial" w:cs="Arial"/>
-          <w:b w:val="0"/>
-          <w:bCs w:val="0"/>
-          <w:sz w:val="24"/>
-          <w:szCs w:val="24"/>
-        </w:rPr>
-        <w:t>ypical beach scarp</w:t>
-      </w:r>
-      <w:r>
-        <w:rPr>
-          <w:rFonts w:ascii="Arial" w:hAnsi="Arial" w:eastAsia="Arial" w:cs="Arial"/>
-          <w:b w:val="0"/>
-          <w:bCs w:val="0"/>
+          <w:rFonts w:ascii="Arial" w:eastAsia="Arial" w:hAnsi="Arial" w:cs="Arial"/>
+          <w:sz w:val="24"/>
+          <w:szCs w:val="24"/>
+        </w:rPr>
+        <w:t>B</w:t>
+      </w:r>
+      <w:r>
+        <w:rPr>
+          <w:rFonts w:ascii="Arial" w:eastAsia="Arial" w:hAnsi="Arial" w:cs="Arial"/>
+          <w:sz w:val="24"/>
+          <w:szCs w:val="24"/>
+        </w:rPr>
+        <w:t>each scarp</w:t>
+      </w:r>
+      <w:r>
+        <w:rPr>
+          <w:rFonts w:ascii="Arial" w:eastAsia="Arial" w:hAnsi="Arial" w:cs="Arial"/>
           <w:sz w:val="24"/>
           <w:szCs w:val="24"/>
         </w:rPr>
@@ -470,19 +375,31 @@
       </w:r>
       <w:r>
         <w:rPr>
-          <w:rFonts w:ascii="Arial" w:hAnsi="Arial" w:eastAsia="Arial" w:cs="Arial"/>
-          <w:b w:val="0"/>
-          <w:bCs w:val="0"/>
-          <w:sz w:val="24"/>
-          <w:szCs w:val="24"/>
-        </w:rPr>
-        <w:t xml:space="preserve"> formed when the beach profile is out of equilibrium with current wind and wave conditions--in such cases wave energies in the adjacent surf zone are sufficiently high to erode sands from the subaerial beach, moving them offshore</w:t>
-      </w:r>
-      <w:r>
-        <w:rPr>
-          <w:rFonts w:ascii="Arial" w:hAnsi="Arial" w:eastAsia="Arial" w:cs="Arial"/>
-          <w:b w:val="0"/>
-          <w:bCs w:val="0"/>
+          <w:rFonts w:ascii="Arial" w:eastAsia="Arial" w:hAnsi="Arial" w:cs="Arial"/>
+          <w:sz w:val="24"/>
+          <w:szCs w:val="24"/>
+        </w:rPr>
+        <w:t xml:space="preserve"> along Pea Island on the North Carolina Outer Banks. Sc</w:t>
+      </w:r>
+      <w:r>
+        <w:rPr>
+          <w:rFonts w:ascii="Arial" w:eastAsia="Arial" w:hAnsi="Arial" w:cs="Arial"/>
+          <w:sz w:val="24"/>
+          <w:szCs w:val="24"/>
+        </w:rPr>
+        <w:t>arps</w:t>
+      </w:r>
+      <w:r>
+        <w:rPr>
+          <w:rFonts w:ascii="Arial" w:eastAsia="Arial" w:hAnsi="Arial" w:cs="Arial"/>
+          <w:sz w:val="24"/>
+          <w:szCs w:val="24"/>
+        </w:rPr>
+        <w:t xml:space="preserve"> form when the beach profile is out of equilibrium with wave conditions--in such cases wave energies in the adjacent surf zone are sufficiently high to erode sands from the subaerial beach, moving them offshore</w:t>
+      </w:r>
+      <w:r>
+        <w:rPr>
+          <w:rFonts w:ascii="Arial" w:eastAsia="Arial" w:hAnsi="Arial" w:cs="Arial"/>
           <w:sz w:val="24"/>
           <w:szCs w:val="24"/>
         </w:rPr>
@@ -490,9 +407,7 @@
       </w:r>
       <w:r>
         <w:rPr>
-          <w:rFonts w:ascii="Arial" w:hAnsi="Arial" w:eastAsia="Arial" w:cs="Arial"/>
-          <w:b w:val="0"/>
-          <w:bCs w:val="0"/>
+          <w:rFonts w:ascii="Arial" w:eastAsia="Arial" w:hAnsi="Arial" w:cs="Arial"/>
           <w:sz w:val="24"/>
           <w:szCs w:val="24"/>
         </w:rPr>
@@ -500,19 +415,39 @@
       </w:r>
       <w:r>
         <w:rPr>
-          <w:rFonts w:ascii="Arial" w:hAnsi="Arial" w:eastAsia="Arial" w:cs="Arial"/>
-          <w:b w:val="0"/>
-          <w:bCs w:val="0"/>
-          <w:sz w:val="24"/>
-          <w:szCs w:val="24"/>
-        </w:rPr>
-        <w:t xml:space="preserve">Scarp elevations can range from a few centimeters to three meters or more. </w:t>
-      </w:r>
-      <w:r>
-        <w:rPr>
-          <w:rFonts w:ascii="Arial" w:hAnsi="Arial" w:eastAsia="Arial" w:cs="Arial"/>
-          <w:b w:val="0"/>
-          <w:bCs w:val="0"/>
+          <w:rFonts w:ascii="Arial" w:eastAsia="Arial" w:hAnsi="Arial" w:cs="Arial"/>
+          <w:sz w:val="24"/>
+          <w:szCs w:val="24"/>
+        </w:rPr>
+        <w:t>Scarp elevations can range from a few centimeters to three meters or more</w:t>
+      </w:r>
+      <w:r>
+        <w:rPr>
+          <w:rFonts w:ascii="Arial" w:eastAsia="Arial" w:hAnsi="Arial" w:cs="Arial"/>
+          <w:sz w:val="24"/>
+          <w:szCs w:val="24"/>
+        </w:rPr>
+        <w:t xml:space="preserve">—in Figure 4a the scarp height is </w:t>
+      </w:r>
+      <w:r>
+        <w:rPr>
+          <w:rFonts w:ascii="Arial" w:eastAsia="Arial" w:hAnsi="Arial" w:cs="Arial"/>
+          <w:sz w:val="24"/>
+          <w:szCs w:val="24"/>
+        </w:rPr>
+        <w:t>approximate 40 cm; in Figure 4b the scarp height is approximately 1 m</w:t>
+      </w:r>
+      <w:r>
+        <w:rPr>
+          <w:rFonts w:ascii="Arial" w:eastAsia="Arial" w:hAnsi="Arial" w:cs="Arial"/>
+          <w:sz w:val="24"/>
+          <w:szCs w:val="24"/>
+        </w:rPr>
+        <w:t xml:space="preserve">. </w:t>
+      </w:r>
+      <w:r>
+        <w:rPr>
+          <w:rFonts w:ascii="Arial" w:eastAsia="Arial" w:hAnsi="Arial" w:cs="Arial"/>
           <w:sz w:val="24"/>
           <w:szCs w:val="24"/>
         </w:rPr>
@@ -520,9 +455,7 @@
       </w:r>
       <w:r>
         <w:rPr>
-          <w:rFonts w:ascii="Arial" w:hAnsi="Arial" w:eastAsia="Arial" w:cs="Arial"/>
-          <w:b w:val="0"/>
-          <w:bCs w:val="0"/>
+          <w:rFonts w:ascii="Arial" w:eastAsia="Arial" w:hAnsi="Arial" w:cs="Arial"/>
           <w:sz w:val="24"/>
           <w:szCs w:val="24"/>
         </w:rPr>
@@ -530,9 +463,7 @@
       </w:r>
       <w:r>
         <w:rPr>
-          <w:rFonts w:ascii="Arial" w:hAnsi="Arial" w:eastAsia="Arial" w:cs="Arial"/>
-          <w:b w:val="0"/>
-          <w:bCs w:val="0"/>
+          <w:rFonts w:ascii="Arial" w:eastAsia="Arial" w:hAnsi="Arial" w:cs="Arial"/>
           <w:sz w:val="24"/>
           <w:szCs w:val="24"/>
         </w:rPr>
@@ -540,9 +471,7 @@
       </w:r>
       <w:r>
         <w:rPr>
-          <w:rFonts w:ascii="Arial" w:hAnsi="Arial" w:eastAsia="Arial" w:cs="Arial"/>
-          <w:b w:val="0"/>
-          <w:bCs w:val="0"/>
+          <w:rFonts w:ascii="Arial" w:eastAsia="Arial" w:hAnsi="Arial" w:cs="Arial"/>
           <w:sz w:val="24"/>
           <w:szCs w:val="24"/>
         </w:rPr>
@@ -550,9 +479,7 @@
       </w:r>
       <w:r>
         <w:rPr>
-          <w:rFonts w:ascii="Arial" w:hAnsi="Arial" w:eastAsia="Arial" w:cs="Arial"/>
-          <w:b w:val="0"/>
-          <w:bCs w:val="0"/>
+          <w:rFonts w:ascii="Arial" w:eastAsia="Arial" w:hAnsi="Arial" w:cs="Arial"/>
           <w:sz w:val="24"/>
           <w:szCs w:val="24"/>
         </w:rPr>
@@ -560,9 +487,7 @@
       </w:r>
       <w:r>
         <w:rPr>
-          <w:rFonts w:ascii="Arial" w:hAnsi="Arial" w:eastAsia="Arial" w:cs="Arial"/>
-          <w:b w:val="0"/>
-          <w:bCs w:val="0"/>
+          <w:rFonts w:ascii="Arial" w:eastAsia="Arial" w:hAnsi="Arial" w:cs="Arial"/>
           <w:sz w:val="24"/>
           <w:szCs w:val="24"/>
         </w:rPr>
@@ -570,9 +495,7 @@
       </w:r>
       <w:r>
         <w:rPr>
-          <w:rFonts w:ascii="Arial" w:hAnsi="Arial" w:eastAsia="Arial" w:cs="Arial"/>
-          <w:b w:val="0"/>
-          <w:bCs w:val="0"/>
+          <w:rFonts w:ascii="Arial" w:eastAsia="Arial" w:hAnsi="Arial" w:cs="Arial"/>
           <w:sz w:val="24"/>
           <w:szCs w:val="24"/>
         </w:rPr>
@@ -580,9 +503,7 @@
       </w:r>
       <w:r>
         <w:rPr>
-          <w:rFonts w:ascii="Arial" w:hAnsi="Arial" w:eastAsia="Arial" w:cs="Arial"/>
-          <w:b w:val="0"/>
-          <w:bCs w:val="0"/>
+          <w:rFonts w:ascii="Arial" w:eastAsia="Arial" w:hAnsi="Arial" w:cs="Arial"/>
           <w:sz w:val="24"/>
           <w:szCs w:val="24"/>
         </w:rPr>
@@ -590,7 +511,7 @@
       </w:r>
     </w:p>
     <w:sectPr>
-      <w:pgSz w:w="12240" w:h="15840" w:orient="portrait"/>
+      <w:pgSz w:w="12240" w:h="15840"/>
       <w:pgMar w:top="1440" w:right="1440" w:bottom="1440" w:left="1440" w:header="720" w:footer="720" w:gutter="0"/>
       <w:cols w:space="720"/>
       <w:docGrid w:linePitch="360"/>
@@ -600,11 +521,11 @@
 </file>
 
 <file path=word/styles.xml><?xml version="1.0" encoding="utf-8"?>
-<w:styles xmlns:wp14="http://schemas.microsoft.com/office/word/2010/wordprocessingDrawing" xmlns:mc="http://schemas.openxmlformats.org/markup-compatibility/2006" xmlns:r="http://schemas.openxmlformats.org/officeDocument/2006/relationships" xmlns:w="http://schemas.openxmlformats.org/wordprocessingml/2006/main" xmlns:w14="http://schemas.microsoft.com/office/word/2010/wordml" xmlns:w15="http://schemas.microsoft.com/office/word/2012/wordml" mc:Ignorable="w14 w15 wp14">
+<w:styles xmlns:mc="http://schemas.openxmlformats.org/markup-compatibility/2006" xmlns:r="http://schemas.openxmlformats.org/officeDocument/2006/relationships" xmlns:w="http://schemas.openxmlformats.org/wordprocessingml/2006/main" xmlns:w14="http://schemas.microsoft.com/office/word/2010/wordml" xmlns:w15="http://schemas.microsoft.com/office/word/2012/wordml" xmlns:w16cex="http://schemas.microsoft.com/office/word/2018/wordml/cex" xmlns:w16cid="http://schemas.microsoft.com/office/word/2016/wordml/cid" xmlns:w16="http://schemas.microsoft.com/office/word/2018/wordml" xmlns:w16se="http://schemas.microsoft.com/office/word/2015/wordml/symex" mc:Ignorable="w14 w15 w16se w16cid w16 w16cex">
   <w:docDefaults>
     <w:rPrDefault>
       <w:rPr>
-        <w:rFonts w:asciiTheme="minorHAnsi" w:hAnsiTheme="minorHAnsi" w:eastAsiaTheme="minorHAnsi" w:cstheme="minorBidi"/>
+        <w:rFonts w:asciiTheme="minorHAnsi" w:eastAsiaTheme="minorHAnsi" w:hAnsiTheme="minorHAnsi" w:cstheme="minorBidi"/>
         <w:sz w:val="22"/>
         <w:szCs w:val="22"/>
         <w:lang w:val="en-US" w:eastAsia="en-US" w:bidi="ar-SA"/>
@@ -616,17 +537,17 @@
       </w:pPr>
     </w:pPrDefault>
   </w:docDefaults>
-  <w:latentStyles w:defLockedState="0" w:defUIPriority="99" w:defSemiHidden="0" w:defUnhideWhenUsed="0" w:defQFormat="0" w:count="371">
+  <w:latentStyles w:defLockedState="0" w:defUIPriority="99" w:defSemiHidden="0" w:defUnhideWhenUsed="0" w:defQFormat="0" w:count="376">
     <w:lsdException w:name="Normal" w:uiPriority="0" w:qFormat="1"/>
     <w:lsdException w:name="heading 1" w:uiPriority="9" w:qFormat="1"/>
-    <w:lsdException w:name="heading 2" w:uiPriority="9" w:semiHidden="1" w:unhideWhenUsed="1" w:qFormat="1"/>
-    <w:lsdException w:name="heading 3" w:uiPriority="9" w:semiHidden="1" w:unhideWhenUsed="1" w:qFormat="1"/>
-    <w:lsdException w:name="heading 4" w:uiPriority="9" w:semiHidden="1" w:unhideWhenUsed="1" w:qFormat="1"/>
-    <w:lsdException w:name="heading 5" w:uiPriority="9" w:semiHidden="1" w:unhideWhenUsed="1" w:qFormat="1"/>
-    <w:lsdException w:name="heading 6" w:uiPriority="9" w:semiHidden="1" w:unhideWhenUsed="1" w:qFormat="1"/>
-    <w:lsdException w:name="heading 7" w:uiPriority="9" w:semiHidden="1" w:unhideWhenUsed="1" w:qFormat="1"/>
-    <w:lsdException w:name="heading 8" w:uiPriority="9" w:semiHidden="1" w:unhideWhenUsed="1" w:qFormat="1"/>
-    <w:lsdException w:name="heading 9" w:uiPriority="9" w:semiHidden="1" w:unhideWhenUsed="1" w:qFormat="1"/>
+    <w:lsdException w:name="heading 2" w:semiHidden="1" w:uiPriority="9" w:unhideWhenUsed="1" w:qFormat="1"/>
+    <w:lsdException w:name="heading 3" w:semiHidden="1" w:uiPriority="9" w:unhideWhenUsed="1" w:qFormat="1"/>
+    <w:lsdException w:name="heading 4" w:semiHidden="1" w:uiPriority="9" w:unhideWhenUsed="1" w:qFormat="1"/>
+    <w:lsdException w:name="heading 5" w:semiHidden="1" w:uiPriority="9" w:unhideWhenUsed="1" w:qFormat="1"/>
+    <w:lsdException w:name="heading 6" w:semiHidden="1" w:uiPriority="9" w:unhideWhenUsed="1" w:qFormat="1"/>
+    <w:lsdException w:name="heading 7" w:semiHidden="1" w:uiPriority="9" w:unhideWhenUsed="1" w:qFormat="1"/>
+    <w:lsdException w:name="heading 8" w:semiHidden="1" w:uiPriority="9" w:unhideWhenUsed="1" w:qFormat="1"/>
+    <w:lsdException w:name="heading 9" w:semiHidden="1" w:uiPriority="9" w:unhideWhenUsed="1" w:qFormat="1"/>
     <w:lsdException w:name="index 1" w:semiHidden="1" w:unhideWhenUsed="1"/>
     <w:lsdException w:name="index 2" w:semiHidden="1" w:unhideWhenUsed="1"/>
     <w:lsdException w:name="index 3" w:semiHidden="1" w:unhideWhenUsed="1"/>
@@ -636,22 +557,22 @@
     <w:lsdException w:name="index 7" w:semiHidden="1" w:unhideWhenUsed="1"/>
     <w:lsdException w:name="index 8" w:semiHidden="1" w:unhideWhenUsed="1"/>
     <w:lsdException w:name="index 9" w:semiHidden="1" w:unhideWhenUsed="1"/>
-    <w:lsdException w:name="toc 1" w:uiPriority="39" w:semiHidden="1" w:unhideWhenUsed="1"/>
-    <w:lsdException w:name="toc 2" w:uiPriority="39" w:semiHidden="1" w:unhideWhenUsed="1"/>
-    <w:lsdException w:name="toc 3" w:uiPriority="39" w:semiHidden="1" w:unhideWhenUsed="1"/>
-    <w:lsdException w:name="toc 4" w:uiPriority="39" w:semiHidden="1" w:unhideWhenUsed="1"/>
-    <w:lsdException w:name="toc 5" w:uiPriority="39" w:semiHidden="1" w:unhideWhenUsed="1"/>
-    <w:lsdException w:name="toc 6" w:uiPriority="39" w:semiHidden="1" w:unhideWhenUsed="1"/>
-    <w:lsdException w:name="toc 7" w:uiPriority="39" w:semiHidden="1" w:unhideWhenUsed="1"/>
-    <w:lsdException w:name="toc 8" w:uiPriority="39" w:semiHidden="1" w:unhideWhenUsed="1"/>
-    <w:lsdException w:name="toc 9" w:uiPriority="39" w:semiHidden="1" w:unhideWhenUsed="1"/>
+    <w:lsdException w:name="toc 1" w:semiHidden="1" w:uiPriority="39" w:unhideWhenUsed="1"/>
+    <w:lsdException w:name="toc 2" w:semiHidden="1" w:uiPriority="39" w:unhideWhenUsed="1"/>
+    <w:lsdException w:name="toc 3" w:semiHidden="1" w:uiPriority="39" w:unhideWhenUsed="1"/>
+    <w:lsdException w:name="toc 4" w:semiHidden="1" w:uiPriority="39" w:unhideWhenUsed="1"/>
+    <w:lsdException w:name="toc 5" w:semiHidden="1" w:uiPriority="39" w:unhideWhenUsed="1"/>
+    <w:lsdException w:name="toc 6" w:semiHidden="1" w:uiPriority="39" w:unhideWhenUsed="1"/>
+    <w:lsdException w:name="toc 7" w:semiHidden="1" w:uiPriority="39" w:unhideWhenUsed="1"/>
+    <w:lsdException w:name="toc 8" w:semiHidden="1" w:uiPriority="39" w:unhideWhenUsed="1"/>
+    <w:lsdException w:name="toc 9" w:semiHidden="1" w:uiPriority="39" w:unhideWhenUsed="1"/>
     <w:lsdException w:name="Normal Indent" w:semiHidden="1" w:unhideWhenUsed="1"/>
     <w:lsdException w:name="footnote text" w:semiHidden="1" w:unhideWhenUsed="1"/>
     <w:lsdException w:name="annotation text" w:semiHidden="1" w:unhideWhenUsed="1"/>
     <w:lsdException w:name="header" w:semiHidden="1" w:unhideWhenUsed="1"/>
     <w:lsdException w:name="footer" w:semiHidden="1" w:unhideWhenUsed="1"/>
     <w:lsdException w:name="index heading" w:semiHidden="1" w:unhideWhenUsed="1"/>
-    <w:lsdException w:name="caption" w:uiPriority="35" w:semiHidden="1" w:unhideWhenUsed="1" w:qFormat="1"/>
+    <w:lsdException w:name="caption" w:semiHidden="1" w:uiPriority="35" w:unhideWhenUsed="1" w:qFormat="1"/>
     <w:lsdException w:name="table of figures" w:semiHidden="1" w:unhideWhenUsed="1"/>
     <w:lsdException w:name="envelope address" w:semiHidden="1" w:unhideWhenUsed="1"/>
     <w:lsdException w:name="envelope return" w:semiHidden="1" w:unhideWhenUsed="1"/>
@@ -682,7 +603,7 @@
     <w:lsdException w:name="Title" w:uiPriority="10" w:qFormat="1"/>
     <w:lsdException w:name="Closing" w:semiHidden="1" w:unhideWhenUsed="1"/>
     <w:lsdException w:name="Signature" w:semiHidden="1" w:unhideWhenUsed="1"/>
-    <w:lsdException w:name="Default Paragraph Font" w:uiPriority="1" w:semiHidden="1" w:unhideWhenUsed="1"/>
+    <w:lsdException w:name="Default Paragraph Font" w:semiHidden="1" w:uiPriority="1" w:unhideWhenUsed="1"/>
     <w:lsdException w:name="Body Text" w:semiHidden="1" w:unhideWhenUsed="1"/>
     <w:lsdException w:name="Body Text Indent" w:semiHidden="1" w:unhideWhenUsed="1"/>
     <w:lsdException w:name="List Continue" w:semiHidden="1" w:unhideWhenUsed="1"/>
@@ -722,7 +643,6 @@
     <w:lsdException w:name="HTML Sample" w:semiHidden="1" w:unhideWhenUsed="1"/>
     <w:lsdException w:name="HTML Typewriter" w:semiHidden="1" w:unhideWhenUsed="1"/>
     <w:lsdException w:name="HTML Variable" w:semiHidden="1" w:unhideWhenUsed="1"/>
-    <w:lsdException w:name="Normal Table" w:semiHidden="1" w:unhideWhenUsed="1"/>
     <w:lsdException w:name="annotation subject" w:semiHidden="1" w:unhideWhenUsed="1"/>
     <w:lsdException w:name="No List" w:semiHidden="1" w:unhideWhenUsed="1"/>
     <w:lsdException w:name="Outline List 1" w:semiHidden="1" w:unhideWhenUsed="1"/>
@@ -765,11 +685,8 @@
     <w:lsdException w:name="Table Contemporary" w:semiHidden="1" w:unhideWhenUsed="1"/>
     <w:lsdException w:name="Table Elegant" w:semiHidden="1" w:unhideWhenUsed="1"/>
     <w:lsdException w:name="Table Professional" w:semiHidden="1" w:unhideWhenUsed="1"/>
-    <w:lsdException w:name="Table Subtle 1" w:semiHidden="1" w:unhideWhenUsed="1"/>
     <w:lsdException w:name="Table Subtle 2" w:semiHidden="1" w:unhideWhenUsed="1"/>
     <w:lsdException w:name="Table Web 1" w:semiHidden="1" w:unhideWhenUsed="1"/>
-    <w:lsdException w:name="Table Web 2" w:semiHidden="1" w:unhideWhenUsed="1"/>
-    <w:lsdException w:name="Table Web 3" w:semiHidden="1" w:unhideWhenUsed="1"/>
     <w:lsdException w:name="Balloon Text" w:semiHidden="1" w:unhideWhenUsed="1"/>
     <w:lsdException w:name="Table Grid" w:uiPriority="39"/>
     <w:lsdException w:name="Table Theme" w:semiHidden="1" w:unhideWhenUsed="1"/>
@@ -882,8 +799,8 @@
     <w:lsdException w:name="Subtle Reference" w:uiPriority="31" w:qFormat="1"/>
     <w:lsdException w:name="Intense Reference" w:uiPriority="32" w:qFormat="1"/>
     <w:lsdException w:name="Book Title" w:uiPriority="33" w:qFormat="1"/>
-    <w:lsdException w:name="Bibliography" w:uiPriority="37" w:semiHidden="1" w:unhideWhenUsed="1"/>
-    <w:lsdException w:name="TOC Heading" w:uiPriority="39" w:semiHidden="1" w:unhideWhenUsed="1" w:qFormat="1"/>
+    <w:lsdException w:name="Bibliography" w:semiHidden="1" w:uiPriority="37" w:unhideWhenUsed="1"/>
+    <w:lsdException w:name="TOC Heading" w:semiHidden="1" w:uiPriority="39" w:unhideWhenUsed="1" w:qFormat="1"/>
     <w:lsdException w:name="Plain Table 1" w:uiPriority="41"/>
     <w:lsdException w:name="Plain Table 2" w:uiPriority="42"/>
     <w:lsdException w:name="Plain Table 3" w:uiPriority="43"/>
@@ -988,18 +905,23 @@
     <w:lsdException w:name="List Table 5 Dark Accent 6" w:uiPriority="50"/>
     <w:lsdException w:name="List Table 6 Colorful Accent 6" w:uiPriority="51"/>
     <w:lsdException w:name="List Table 7 Colorful Accent 6" w:uiPriority="52"/>
+    <w:lsdException w:name="Mention" w:semiHidden="1" w:unhideWhenUsed="1"/>
+    <w:lsdException w:name="Smart Hyperlink" w:semiHidden="1" w:unhideWhenUsed="1"/>
+    <w:lsdException w:name="Hashtag" w:semiHidden="1" w:unhideWhenUsed="1"/>
+    <w:lsdException w:name="Unresolved Mention" w:semiHidden="1" w:unhideWhenUsed="1"/>
+    <w:lsdException w:name="Smart Link" w:semiHidden="1" w:unhideWhenUsed="1"/>
   </w:latentStyles>
-  <w:style w:type="paragraph" w:styleId="Normal" w:default="1">
+  <w:style w:type="paragraph" w:default="1" w:styleId="Normal">
     <w:name w:val="Normal"/>
     <w:qFormat/>
   </w:style>
-  <w:style w:type="character" w:styleId="DefaultParagraphFont" w:default="1">
+  <w:style w:type="character" w:default="1" w:styleId="DefaultParagraphFont">
     <w:name w:val="Default Paragraph Font"/>
     <w:uiPriority w:val="1"/>
     <w:semiHidden/>
     <w:unhideWhenUsed/>
   </w:style>
-  <w:style w:type="table" w:styleId="TableNormal" w:default="1">
+  <w:style w:type="table" w:default="1" w:styleId="TableNormal">
     <w:name w:val="Normal Table"/>
     <w:uiPriority w:val="99"/>
     <w:semiHidden/>
@@ -1014,7 +936,7 @@
       </w:tblCellMar>
     </w:tblPr>
   </w:style>
-  <w:style w:type="numbering" w:styleId="NoList" w:default="1">
+  <w:style w:type="numbering" w:default="1" w:styleId="NoList">
     <w:name w:val="No List"/>
     <w:uiPriority w:val="99"/>
     <w:semiHidden/>
@@ -1285,6 +1207,15 @@
 </file>
 
 <file path=customXml/item1.xml><?xml version="1.0" encoding="utf-8"?>
+<?mso-contentType ?>
+<FormTemplates xmlns="http://schemas.microsoft.com/sharepoint/v3/contenttype/forms">
+  <Display>DocumentLibraryForm</Display>
+  <Edit>DocumentLibraryForm</Edit>
+  <New>DocumentLibraryForm</New>
+</FormTemplates>
+</file>
+
+<file path=customXml/item2.xml><?xml version="1.0" encoding="utf-8"?>
 <ct:contentTypeSchema xmlns:ct="http://schemas.microsoft.com/office/2006/metadata/contentType" xmlns:ma="http://schemas.microsoft.com/office/2006/metadata/properties/metaAttributes" ct:_="" ma:_="" ma:contentTypeName="Document" ma:contentTypeID="0x0101006F78B37657B095449C4DC11BB7037FF8" ma:contentTypeVersion="10" ma:contentTypeDescription="Create a new document." ma:contentTypeScope="" ma:versionID="ce543263164124b016ce3b275d59039b">
   <xsd:schema xmlns:xsd="http://www.w3.org/2001/XMLSchema" xmlns:xs="http://www.w3.org/2001/XMLSchema" xmlns:p="http://schemas.microsoft.com/office/2006/metadata/properties" xmlns:ns2="50c137f2-665e-435a-8765-e9718a200e4d" targetNamespace="http://schemas.microsoft.com/office/2006/metadata/properties" ma:root="true" ma:fieldsID="95578ea8b50936e5bec3752a9b18e379" ns2:_="">
     <xsd:import namespace="50c137f2-665e-435a-8765-e9718a200e4d"/>
@@ -1468,15 +1399,6 @@
 </ct:contentTypeSchema>
 </file>
 
-<file path=customXml/item2.xml><?xml version="1.0" encoding="utf-8"?>
-<?mso-contentType ?>
-<FormTemplates xmlns="http://schemas.microsoft.com/sharepoint/v3/contenttype/forms">
-  <Display>DocumentLibraryForm</Display>
-  <Edit>DocumentLibraryForm</Edit>
-  <New>DocumentLibraryForm</New>
-</FormTemplates>
-</file>
-
 <file path=customXml/item3.xml><?xml version="1.0" encoding="utf-8"?>
 <p:properties xmlns:p="http://schemas.microsoft.com/office/2006/metadata/properties" xmlns:xsi="http://www.w3.org/2001/XMLSchema-instance" xmlns:pc="http://schemas.microsoft.com/office/infopath/2007/PartnerControls">
   <documentManagement/>
@@ -1484,13 +1406,36 @@
 </file>
 
 <file path=customXml/itemProps1.xml><?xml version="1.0" encoding="utf-8"?>
-<ds:datastoreItem xmlns:ds="http://schemas.openxmlformats.org/officeDocument/2006/customXml" ds:itemID="{1E5E6E5B-2054-4CF5-9A18-C353B0AA05B0}"/>
+<ds:datastoreItem xmlns:ds="http://schemas.openxmlformats.org/officeDocument/2006/customXml" ds:itemID="{1480BA6D-F4A4-42B8-BACF-AE7B49EA5BF8}">
+  <ds:schemaRefs>
+    <ds:schemaRef ds:uri="http://schemas.microsoft.com/sharepoint/v3/contenttype/forms"/>
+  </ds:schemaRefs>
+</ds:datastoreItem>
 </file>
 
 <file path=customXml/itemProps2.xml><?xml version="1.0" encoding="utf-8"?>
-<ds:datastoreItem xmlns:ds="http://schemas.openxmlformats.org/officeDocument/2006/customXml" ds:itemID="{1480BA6D-F4A4-42B8-BACF-AE7B49EA5BF8}"/>
+<ds:datastoreItem xmlns:ds="http://schemas.openxmlformats.org/officeDocument/2006/customXml" ds:itemID="{1E5E6E5B-2054-4CF5-9A18-C353B0AA05B0}">
+  <ds:schemaRefs>
+    <ds:schemaRef ds:uri="http://schemas.microsoft.com/office/2006/metadata/contentType"/>
+    <ds:schemaRef ds:uri="http://schemas.microsoft.com/office/2006/metadata/properties/metaAttributes"/>
+    <ds:schemaRef ds:uri="http://www.w3.org/2001/XMLSchema"/>
+    <ds:schemaRef ds:uri="http://schemas.microsoft.com/office/2006/metadata/properties"/>
+    <ds:schemaRef ds:uri="50c137f2-665e-435a-8765-e9718a200e4d"/>
+    <ds:schemaRef ds:uri="http://schemas.microsoft.com/office/2006/documentManagement/types"/>
+    <ds:schemaRef ds:uri="http://schemas.microsoft.com/office/infopath/2007/PartnerControls"/>
+    <ds:schemaRef ds:uri="http://schemas.openxmlformats.org/package/2006/metadata/core-properties"/>
+    <ds:schemaRef ds:uri="http://purl.org/dc/elements/1.1/"/>
+    <ds:schemaRef ds:uri="http://purl.org/dc/terms/"/>
+    <ds:schemaRef ds:uri="http://schemas.microsoft.com/internal/obd"/>
+  </ds:schemaRefs>
+</ds:datastoreItem>
 </file>
 
 <file path=customXml/itemProps3.xml><?xml version="1.0" encoding="utf-8"?>
-<ds:datastoreItem xmlns:ds="http://schemas.openxmlformats.org/officeDocument/2006/customXml" ds:itemID="{DE6A688D-BFC8-4839-BE04-8A4FD1A0261B}"/>
+<ds:datastoreItem xmlns:ds="http://schemas.openxmlformats.org/officeDocument/2006/customXml" ds:itemID="{DE6A688D-BFC8-4839-BE04-8A4FD1A0261B}">
+  <ds:schemaRefs>
+    <ds:schemaRef ds:uri="http://schemas.microsoft.com/office/2006/metadata/properties"/>
+    <ds:schemaRef ds:uri="http://schemas.microsoft.com/office/infopath/2007/PartnerControls"/>
+  </ds:schemaRefs>
+</ds:datastoreItem>
 </file>
</xml_diff>